<commit_message>
Introduction - Review 1
</commit_message>
<xml_diff>
--- a/Alexander Souza - Cloud Security Portuguese.docx
+++ b/Alexander Souza - Cloud Security Portuguese.docx
@@ -391,11 +391,13 @@
     <w:p>
       <w:pPr>
         <w:rPr>
+          <w:b/>
           <w:lang w:val="pt-BR"/>
         </w:rPr>
       </w:pPr>
       <w:r>
         <w:rPr>
+          <w:b/>
           <w:lang w:val="pt-BR"/>
         </w:rPr>
         <w:t>Introdução</w:t>
@@ -404,6 +406,279 @@
     <w:p>
       <w:pPr>
         <w:rPr>
+          <w:color w:val="5B9BD5" w:themeColor="accent1"/>
+          <w:lang w:val="pt-BR"/>
+        </w:rPr>
+      </w:pPr>
+      <w:r>
+        <w:rPr>
+          <w:lang w:val="pt-BR"/>
+        </w:rPr>
+        <w:t xml:space="preserve">Computação na nuvem é um </w:t>
+      </w:r>
+      <w:r>
+        <w:rPr>
+          <w:lang w:val="pt-BR"/>
+        </w:rPr>
+        <w:t>assunto</w:t>
+      </w:r>
+      <w:r>
+        <w:rPr>
+          <w:lang w:val="pt-BR"/>
+        </w:rPr>
+        <w:t xml:space="preserve"> recente que irá</w:t>
+      </w:r>
+      <w:r>
+        <w:rPr>
+          <w:lang w:val="pt-BR"/>
+        </w:rPr>
+        <w:t xml:space="preserve"> modificar </w:t>
+      </w:r>
+      <w:r>
+        <w:rPr>
+          <w:lang w:val="pt-BR"/>
+        </w:rPr>
+        <w:t>o conceito de computação e</w:t>
+      </w:r>
+      <w:r>
+        <w:rPr>
+          <w:lang w:val="pt-BR"/>
+        </w:rPr>
+        <w:t xml:space="preserve"> </w:t>
+      </w:r>
+      <w:r>
+        <w:rPr>
+          <w:lang w:val="pt-BR"/>
+        </w:rPr>
+        <w:t xml:space="preserve">a forma como as pessoas utilizam os computadores, </w:t>
+      </w:r>
+      <w:r>
+        <w:rPr>
+          <w:lang w:val="pt-BR"/>
+        </w:rPr>
+        <w:t>utilizara</w:t>
+      </w:r>
+      <w:r>
+        <w:rPr>
+          <w:lang w:val="pt-BR"/>
+        </w:rPr>
+        <w:t xml:space="preserve"> </w:t>
+      </w:r>
+      <w:r>
+        <w:rPr>
+          <w:lang w:val="pt-BR"/>
+        </w:rPr>
+        <w:t>grande</w:t>
+      </w:r>
+      <w:r>
+        <w:rPr>
+          <w:lang w:val="pt-BR"/>
+        </w:rPr>
+        <w:t xml:space="preserve"> parte </w:t>
+      </w:r>
+      <w:r>
+        <w:rPr>
+          <w:lang w:val="pt-BR"/>
+        </w:rPr>
+        <w:t>das funções locais</w:t>
+      </w:r>
+      <w:r>
+        <w:rPr>
+          <w:lang w:val="pt-BR"/>
+        </w:rPr>
+        <w:t xml:space="preserve"> dos computadores </w:t>
+      </w:r>
+      <w:r>
+        <w:rPr>
+          <w:lang w:val="pt-BR"/>
+        </w:rPr>
+        <w:t>locais, para servidores interligados</w:t>
+      </w:r>
+      <w:r>
+        <w:rPr>
+          <w:lang w:val="pt-BR"/>
+        </w:rPr>
+        <w:t xml:space="preserve"> </w:t>
+      </w:r>
+      <w:r>
+        <w:rPr>
+          <w:lang w:val="pt-BR"/>
+        </w:rPr>
+        <w:t xml:space="preserve">em </w:t>
+      </w:r>
+      <w:r>
+        <w:rPr>
+          <w:lang w:val="pt-BR"/>
+        </w:rPr>
+        <w:t>nuvem. Esta nuvem, disponibiliza</w:t>
+      </w:r>
+      <w:r>
+        <w:rPr>
+          <w:lang w:val="pt-BR"/>
+        </w:rPr>
+        <w:t xml:space="preserve"> </w:t>
+      </w:r>
+      <w:r>
+        <w:rPr>
+          <w:lang w:val="pt-BR"/>
+        </w:rPr>
+        <w:t>recursos computacionais, tais como processamento e armazenamento,</w:t>
+      </w:r>
+      <w:r>
+        <w:rPr>
+          <w:lang w:val="pt-BR"/>
+        </w:rPr>
+        <w:t xml:space="preserve"> </w:t>
+      </w:r>
+      <w:r>
+        <w:rPr>
+          <w:lang w:val="pt-BR"/>
+        </w:rPr>
+        <w:t>agregando</w:t>
+      </w:r>
+      <w:r>
+        <w:rPr>
+          <w:lang w:val="pt-BR"/>
+        </w:rPr>
+        <w:t xml:space="preserve"> vantagens </w:t>
+      </w:r>
+      <w:r>
+        <w:rPr>
+          <w:lang w:val="pt-BR"/>
+        </w:rPr>
+        <w:t>para utilizadores e empresas</w:t>
+      </w:r>
+      <w:r>
+        <w:rPr>
+          <w:lang w:val="pt-BR"/>
+        </w:rPr>
+        <w:t xml:space="preserve">, </w:t>
+      </w:r>
+      <w:r>
+        <w:rPr>
+          <w:lang w:val="pt-BR"/>
+        </w:rPr>
+        <w:t>reduzindo os riscos, utilizando uma melhor infraestrutura</w:t>
+      </w:r>
+      <w:r>
+        <w:rPr>
+          <w:lang w:val="pt-BR"/>
+        </w:rPr>
+        <w:t xml:space="preserve"> e a não </w:t>
+      </w:r>
+      <w:r>
+        <w:rPr>
+          <w:lang w:val="pt-BR"/>
+        </w:rPr>
+        <w:t>necessidade</w:t>
+      </w:r>
+      <w:r>
+        <w:rPr>
+          <w:lang w:val="pt-BR"/>
+        </w:rPr>
+        <w:t xml:space="preserve"> de </w:t>
+      </w:r>
+      <w:r>
+        <w:rPr>
+          <w:lang w:val="pt-BR"/>
+        </w:rPr>
+        <w:t>mão</w:t>
+      </w:r>
+      <w:r>
+        <w:rPr>
+          <w:lang w:val="pt-BR"/>
+        </w:rPr>
+        <w:t xml:space="preserve"> de obra </w:t>
+      </w:r>
+      <w:r>
+        <w:rPr>
+          <w:lang w:val="pt-BR"/>
+        </w:rPr>
+        <w:t>especializada</w:t>
+      </w:r>
+      <w:r>
+        <w:rPr>
+          <w:lang w:val="pt-BR"/>
+        </w:rPr>
+        <w:t xml:space="preserve">, </w:t>
+      </w:r>
+      <w:r>
+        <w:rPr>
+          <w:lang w:val="pt-BR"/>
+        </w:rPr>
+        <w:t>deixando</w:t>
+      </w:r>
+      <w:r>
+        <w:rPr>
+          <w:lang w:val="pt-BR"/>
+        </w:rPr>
+        <w:t xml:space="preserve"> esta função para </w:t>
+      </w:r>
+      <w:r>
+        <w:rPr>
+          <w:lang w:val="pt-BR"/>
+        </w:rPr>
+        <w:t xml:space="preserve">as empresas de prestação de serviços na </w:t>
+      </w:r>
+      <w:r>
+        <w:rPr>
+          <w:lang w:val="pt-BR"/>
+        </w:rPr>
+        <w:t>nuvem</w:t>
+      </w:r>
+      <w:r>
+        <w:rPr>
+          <w:lang w:val="pt-BR"/>
+        </w:rPr>
+        <w:t>.</w:t>
+      </w:r>
+      <w:r>
+        <w:rPr>
+          <w:lang w:val="pt-BR"/>
+        </w:rPr>
+        <w:t xml:space="preserve"> </w:t>
+      </w:r>
+      <w:r>
+        <w:rPr>
+          <w:lang w:val="pt-BR"/>
+        </w:rPr>
+        <w:t>Esta atribuição de responsabilidades levanta</w:t>
+      </w:r>
+      <w:r>
+        <w:rPr>
+          <w:lang w:val="pt-BR"/>
+        </w:rPr>
+        <w:t xml:space="preserve"> questões ao nível da </w:t>
+      </w:r>
+      <w:r>
+        <w:rPr>
+          <w:lang w:val="pt-BR"/>
+        </w:rPr>
+        <w:t>estabilidade</w:t>
+      </w:r>
+      <w:r>
+        <w:rPr>
+          <w:lang w:val="pt-BR"/>
+        </w:rPr>
+        <w:t xml:space="preserve"> e</w:t>
+      </w:r>
+      <w:r>
+        <w:rPr>
+          <w:lang w:val="pt-BR"/>
+        </w:rPr>
+        <w:t xml:space="preserve"> </w:t>
+      </w:r>
+      <w:r>
+        <w:rPr>
+          <w:lang w:val="pt-BR"/>
+        </w:rPr>
+        <w:t xml:space="preserve">segurança. </w:t>
+      </w:r>
+    </w:p>
+    <w:p>
+      <w:pPr>
+        <w:rPr>
+          <w:color w:val="5B9BD5" w:themeColor="accent1"/>
           <w:lang w:val="pt-BR"/>
         </w:rPr>
       </w:pPr>
@@ -411,11 +686,339 @@
     <w:p>
       <w:pPr>
         <w:rPr>
+          <w:color w:val="5B9BD5" w:themeColor="accent1"/>
           <w:lang w:val="pt-BR"/>
         </w:rPr>
       </w:pPr>
+      <w:r>
+        <w:rPr>
+          <w:lang w:val="pt-BR"/>
+        </w:rPr>
+        <w:t>Iremos explorar</w:t>
+      </w:r>
+      <w:r>
+        <w:rPr>
+          <w:lang w:val="pt-BR"/>
+        </w:rPr>
+        <w:t xml:space="preserve"> os problemas de segurança</w:t>
+      </w:r>
+      <w:r>
+        <w:rPr>
+          <w:lang w:val="pt-BR"/>
+        </w:rPr>
+        <w:t xml:space="preserve"> </w:t>
+      </w:r>
+      <w:r>
+        <w:rPr>
+          <w:lang w:val="pt-BR"/>
+        </w:rPr>
+        <w:t>e privacidade</w:t>
+      </w:r>
+      <w:r>
+        <w:rPr>
+          <w:lang w:val="pt-BR"/>
+        </w:rPr>
+        <w:t>,</w:t>
+      </w:r>
+      <w:r>
+        <w:rPr>
+          <w:lang w:val="pt-BR"/>
+        </w:rPr>
+        <w:t xml:space="preserve"> identificando </w:t>
+      </w:r>
+      <w:r>
+        <w:rPr>
+          <w:lang w:val="pt-BR"/>
+        </w:rPr>
+        <w:t>a</w:t>
+      </w:r>
+      <w:r>
+        <w:rPr>
+          <w:lang w:val="pt-BR"/>
+        </w:rPr>
+        <w:t xml:space="preserve">s principais </w:t>
+      </w:r>
+      <w:r>
+        <w:rPr>
+          <w:lang w:val="pt-BR"/>
+        </w:rPr>
+        <w:t>situações que podem afetar os serviços na nuvem</w:t>
+      </w:r>
+      <w:r>
+        <w:rPr>
+          <w:lang w:val="pt-BR"/>
+        </w:rPr>
+        <w:t xml:space="preserve"> </w:t>
+      </w:r>
+      <w:r>
+        <w:rPr>
+          <w:lang w:val="pt-BR"/>
+        </w:rPr>
+        <w:t>e as soluções</w:t>
+      </w:r>
+      <w:r>
+        <w:rPr>
+          <w:lang w:val="pt-BR"/>
+        </w:rPr>
+        <w:t>, mostrando</w:t>
+      </w:r>
+      <w:r>
+        <w:rPr>
+          <w:lang w:val="pt-BR"/>
+        </w:rPr>
+        <w:t xml:space="preserve"> inconvenientes com o alojamento de</w:t>
+      </w:r>
+      <w:r>
+        <w:rPr>
+          <w:lang w:val="pt-BR"/>
+        </w:rPr>
+        <w:t xml:space="preserve"> </w:t>
+      </w:r>
+      <w:r>
+        <w:rPr>
+          <w:lang w:val="pt-BR"/>
+        </w:rPr>
+        <w:t xml:space="preserve">múltiplos utilizadores na mesma </w:t>
+      </w:r>
       <w:bookmarkStart w:id="0" w:name="_GoBack"/>
       <w:bookmarkEnd w:id="0"/>
+      <w:r>
+        <w:rPr>
+          <w:lang w:val="pt-BR"/>
+        </w:rPr>
+        <w:t>máquina física e a partilha</w:t>
+      </w:r>
+      <w:r>
+        <w:rPr>
+          <w:lang w:val="pt-BR"/>
+        </w:rPr>
+        <w:t xml:space="preserve"> </w:t>
+      </w:r>
+      <w:r>
+        <w:rPr>
+          <w:lang w:val="pt-BR"/>
+        </w:rPr>
+        <w:t xml:space="preserve">dos recursos computacionais entre </w:t>
+      </w:r>
+      <w:r>
+        <w:rPr>
+          <w:lang w:val="pt-BR"/>
+        </w:rPr>
+        <w:t xml:space="preserve">eles, vamos abordar soluções </w:t>
+      </w:r>
+      <w:r>
+        <w:rPr>
+          <w:lang w:val="pt-BR"/>
+        </w:rPr>
+        <w:t xml:space="preserve">de escolhas </w:t>
+      </w:r>
+      <w:r>
+        <w:rPr>
+          <w:lang w:val="pt-BR"/>
+        </w:rPr>
+        <w:t xml:space="preserve">que um cliente poderá </w:t>
+      </w:r>
+      <w:r>
+        <w:rPr>
+          <w:lang w:val="pt-BR"/>
+        </w:rPr>
+        <w:t xml:space="preserve">optar para </w:t>
+      </w:r>
+      <w:r>
+        <w:rPr>
+          <w:lang w:val="pt-BR"/>
+        </w:rPr>
+        <w:t xml:space="preserve">se proteger. </w:t>
+      </w:r>
+      <w:r>
+        <w:rPr>
+          <w:color w:val="5B9BD5" w:themeColor="accent1"/>
+          <w:lang w:val="pt-BR"/>
+        </w:rPr>
+        <w:t>Para melhor compreensão</w:t>
+      </w:r>
+      <w:r>
+        <w:rPr>
+          <w:color w:val="5B9BD5" w:themeColor="accent1"/>
+          <w:lang w:val="pt-BR"/>
+        </w:rPr>
+        <w:t xml:space="preserve"> </w:t>
+      </w:r>
+      <w:r>
+        <w:rPr>
+          <w:color w:val="5B9BD5" w:themeColor="accent1"/>
+          <w:lang w:val="pt-BR"/>
+        </w:rPr>
+        <w:t>do sistema da nuvem na próxima secção vamos definir</w:t>
+      </w:r>
+      <w:r>
+        <w:rPr>
+          <w:color w:val="5B9BD5" w:themeColor="accent1"/>
+          <w:lang w:val="pt-BR"/>
+        </w:rPr>
+        <w:t xml:space="preserve"> </w:t>
+      </w:r>
+      <w:r>
+        <w:rPr>
+          <w:color w:val="5B9BD5" w:themeColor="accent1"/>
+          <w:lang w:val="pt-BR"/>
+        </w:rPr>
+        <w:t>os diferentes modelos, arquiteturas e as motivações que</w:t>
+      </w:r>
+      <w:r>
+        <w:rPr>
+          <w:color w:val="5B9BD5" w:themeColor="accent1"/>
+          <w:lang w:val="pt-BR"/>
+        </w:rPr>
+        <w:t xml:space="preserve"> </w:t>
+      </w:r>
+      <w:r>
+        <w:rPr>
+          <w:color w:val="5B9BD5" w:themeColor="accent1"/>
+          <w:lang w:val="pt-BR"/>
+        </w:rPr>
+        <w:t>levam adoção de um serviço como este. Na secção 3, vamos</w:t>
+      </w:r>
+      <w:r>
+        <w:rPr>
+          <w:color w:val="5B9BD5" w:themeColor="accent1"/>
+          <w:lang w:val="pt-BR"/>
+        </w:rPr>
+        <w:t xml:space="preserve"> </w:t>
+      </w:r>
+      <w:r>
+        <w:rPr>
+          <w:color w:val="5B9BD5" w:themeColor="accent1"/>
+          <w:lang w:val="pt-BR"/>
+        </w:rPr>
+        <w:t>identificar os principais intervenientes na infraestrutura da</w:t>
+      </w:r>
+      <w:r>
+        <w:rPr>
+          <w:color w:val="5B9BD5" w:themeColor="accent1"/>
+          <w:lang w:val="pt-BR"/>
+        </w:rPr>
+        <w:t xml:space="preserve"> </w:t>
+      </w:r>
+      <w:proofErr w:type="spellStart"/>
+      <w:r>
+        <w:rPr>
+          <w:color w:val="5B9BD5" w:themeColor="accent1"/>
+          <w:lang w:val="pt-BR"/>
+        </w:rPr>
+        <w:t>cloud</w:t>
+      </w:r>
+      <w:proofErr w:type="spellEnd"/>
+      <w:r>
+        <w:rPr>
+          <w:color w:val="5B9BD5" w:themeColor="accent1"/>
+          <w:lang w:val="pt-BR"/>
+        </w:rPr>
+        <w:t xml:space="preserve"> para que depois </w:t>
+      </w:r>
+      <w:proofErr w:type="spellStart"/>
+      <w:proofErr w:type="gramStart"/>
+      <w:r>
+        <w:rPr>
+          <w:color w:val="5B9BD5" w:themeColor="accent1"/>
+          <w:lang w:val="pt-BR"/>
+        </w:rPr>
+        <w:t>possa-mos</w:t>
+      </w:r>
+      <w:proofErr w:type="spellEnd"/>
+      <w:proofErr w:type="gramEnd"/>
+      <w:r>
+        <w:rPr>
+          <w:color w:val="5B9BD5" w:themeColor="accent1"/>
+          <w:lang w:val="pt-BR"/>
+        </w:rPr>
+        <w:t xml:space="preserve"> fazer mais facilmente uma</w:t>
+      </w:r>
+      <w:r>
+        <w:rPr>
+          <w:color w:val="5B9BD5" w:themeColor="accent1"/>
+          <w:lang w:val="pt-BR"/>
+        </w:rPr>
+        <w:t xml:space="preserve"> </w:t>
+      </w:r>
+      <w:r>
+        <w:rPr>
+          <w:color w:val="5B9BD5" w:themeColor="accent1"/>
+          <w:lang w:val="pt-BR"/>
+        </w:rPr>
+        <w:t>identificação das superfícies de ataque. Depois de todas</w:t>
+      </w:r>
+      <w:r>
+        <w:rPr>
+          <w:color w:val="5B9BD5" w:themeColor="accent1"/>
+          <w:lang w:val="pt-BR"/>
+        </w:rPr>
+        <w:t xml:space="preserve"> </w:t>
+      </w:r>
+      <w:r>
+        <w:rPr>
+          <w:color w:val="5B9BD5" w:themeColor="accent1"/>
+          <w:lang w:val="pt-BR"/>
+        </w:rPr>
+        <w:t>as definições e conceitos terem sido apresentados vamos</w:t>
+      </w:r>
+      <w:r>
+        <w:rPr>
+          <w:color w:val="5B9BD5" w:themeColor="accent1"/>
+          <w:lang w:val="pt-BR"/>
+        </w:rPr>
+        <w:t xml:space="preserve"> </w:t>
+      </w:r>
+      <w:r>
+        <w:rPr>
+          <w:color w:val="5B9BD5" w:themeColor="accent1"/>
+          <w:lang w:val="pt-BR"/>
+        </w:rPr>
+        <w:t>abordar os problemas e implicações na segurança (Secção</w:t>
+      </w:r>
+    </w:p>
+    <w:p>
+      <w:pPr>
+        <w:rPr>
+          <w:color w:val="5B9BD5" w:themeColor="accent1"/>
+          <w:lang w:val="pt-BR"/>
+        </w:rPr>
+      </w:pPr>
+      <w:r>
+        <w:rPr>
+          <w:color w:val="5B9BD5" w:themeColor="accent1"/>
+          <w:lang w:val="pt-BR"/>
+        </w:rPr>
+        <w:t>6) e as suas respetivas soluções (Secção 7) reforçando com</w:t>
+      </w:r>
+      <w:r>
+        <w:rPr>
+          <w:color w:val="5B9BD5" w:themeColor="accent1"/>
+          <w:lang w:val="pt-BR"/>
+        </w:rPr>
+        <w:t xml:space="preserve"> </w:t>
+      </w:r>
+      <w:r>
+        <w:rPr>
+          <w:color w:val="5B9BD5" w:themeColor="accent1"/>
+          <w:lang w:val="pt-BR"/>
+        </w:rPr>
+        <w:t>exemplos concretos.</w:t>
+      </w:r>
+    </w:p>
+    <w:p>
+      <w:pPr>
+        <w:rPr>
+          <w:lang w:val="pt-BR"/>
+        </w:rPr>
+      </w:pPr>
+    </w:p>
+    <w:p>
+      <w:pPr>
+        <w:rPr>
+          <w:lang w:val="pt-BR"/>
+        </w:rPr>
+      </w:pPr>
     </w:p>
     <w:p>
       <w:pPr>

</xml_diff>

<commit_message>
Introduction - Spell Check
</commit_message>
<xml_diff>
--- a/Alexander Souza - Cloud Security Portuguese.docx
+++ b/Alexander Souza - Cloud Security Portuguese.docx
@@ -414,31 +414,13 @@
         <w:rPr>
           <w:lang w:val="pt-BR"/>
         </w:rPr>
-        <w:t xml:space="preserve">Computação na nuvem é um </w:t>
-      </w:r>
-      <w:r>
-        <w:rPr>
-          <w:lang w:val="pt-BR"/>
-        </w:rPr>
-        <w:t>assunto</w:t>
-      </w:r>
-      <w:r>
-        <w:rPr>
-          <w:lang w:val="pt-BR"/>
-        </w:rPr>
-        <w:t xml:space="preserve"> recente que irá</w:t>
-      </w:r>
-      <w:r>
-        <w:rPr>
-          <w:lang w:val="pt-BR"/>
-        </w:rPr>
-        <w:t xml:space="preserve"> modificar </w:t>
-      </w:r>
-      <w:r>
-        <w:rPr>
-          <w:lang w:val="pt-BR"/>
-        </w:rPr>
-        <w:t>o conceito de computação e</w:t>
+        <w:t xml:space="preserve">Computação na nuvem é um assunto recente que irá modificar o conceito de computação e a forma como as pessoas utilizam os computadores, </w:t>
+      </w:r>
+      <w:r>
+        <w:rPr>
+          <w:lang w:val="pt-BR"/>
+        </w:rPr>
+        <w:t>utilizara</w:t>
       </w:r>
       <w:r>
         <w:rPr>
@@ -450,24 +432,6 @@
         <w:rPr>
           <w:lang w:val="pt-BR"/>
         </w:rPr>
-        <w:t xml:space="preserve">a forma como as pessoas utilizam os computadores, </w:t>
-      </w:r>
-      <w:r>
-        <w:rPr>
-          <w:lang w:val="pt-BR"/>
-        </w:rPr>
-        <w:t>utilizara</w:t>
-      </w:r>
-      <w:r>
-        <w:rPr>
-          <w:lang w:val="pt-BR"/>
-        </w:rPr>
-        <w:t xml:space="preserve"> </w:t>
-      </w:r>
-      <w:r>
-        <w:rPr>
-          <w:lang w:val="pt-BR"/>
-        </w:rPr>
         <w:t>grande</w:t>
       </w:r>
       <w:r>
@@ -492,13 +456,7 @@
         <w:rPr>
           <w:lang w:val="pt-BR"/>
         </w:rPr>
-        <w:t>locais, para servidores interligados</w:t>
-      </w:r>
-      <w:r>
-        <w:rPr>
-          <w:lang w:val="pt-BR"/>
-        </w:rPr>
-        <w:t xml:space="preserve"> </w:t>
+        <w:t xml:space="preserve">locais, para servidores interligados </w:t>
       </w:r>
       <w:r>
         <w:rPr>
@@ -510,25 +468,7 @@
         <w:rPr>
           <w:lang w:val="pt-BR"/>
         </w:rPr>
-        <w:t>nuvem. Esta nuvem, disponibiliza</w:t>
-      </w:r>
-      <w:r>
-        <w:rPr>
-          <w:lang w:val="pt-BR"/>
-        </w:rPr>
-        <w:t xml:space="preserve"> </w:t>
-      </w:r>
-      <w:r>
-        <w:rPr>
-          <w:lang w:val="pt-BR"/>
-        </w:rPr>
-        <w:t>recursos computacionais, tais como processamento e armazenamento,</w:t>
-      </w:r>
-      <w:r>
-        <w:rPr>
-          <w:lang w:val="pt-BR"/>
-        </w:rPr>
-        <w:t xml:space="preserve"> </w:t>
+        <w:t xml:space="preserve">nuvem. Esta nuvem, disponibiliza recursos computacionais, tais como processamento e armazenamento, </w:t>
       </w:r>
       <w:r>
         <w:rPr>
@@ -630,13 +570,7 @@
         <w:rPr>
           <w:lang w:val="pt-BR"/>
         </w:rPr>
-        <w:t>.</w:t>
-      </w:r>
-      <w:r>
-        <w:rPr>
-          <w:lang w:val="pt-BR"/>
-        </w:rPr>
-        <w:t xml:space="preserve"> </w:t>
+        <w:t xml:space="preserve">. </w:t>
       </w:r>
       <w:r>
         <w:rPr>
@@ -660,19 +594,7 @@
         <w:rPr>
           <w:lang w:val="pt-BR"/>
         </w:rPr>
-        <w:t xml:space="preserve"> e</w:t>
-      </w:r>
-      <w:r>
-        <w:rPr>
-          <w:lang w:val="pt-BR"/>
-        </w:rPr>
-        <w:t xml:space="preserve"> </w:t>
-      </w:r>
-      <w:r>
-        <w:rPr>
-          <w:lang w:val="pt-BR"/>
-        </w:rPr>
-        <w:t xml:space="preserve">segurança. </w:t>
+        <w:t xml:space="preserve"> e segurança. </w:t>
       </w:r>
     </w:p>
     <w:p>
@@ -682,11 +604,12 @@
           <w:lang w:val="pt-BR"/>
         </w:rPr>
       </w:pPr>
+      <w:bookmarkStart w:id="0" w:name="_GoBack"/>
+      <w:bookmarkEnd w:id="0"/>
     </w:p>
     <w:p>
       <w:pPr>
         <w:rPr>
-          <w:color w:val="5B9BD5" w:themeColor="accent1"/>
           <w:lang w:val="pt-BR"/>
         </w:rPr>
       </w:pPr>
@@ -700,19 +623,7 @@
         <w:rPr>
           <w:lang w:val="pt-BR"/>
         </w:rPr>
-        <w:t xml:space="preserve"> os problemas de segurança</w:t>
-      </w:r>
-      <w:r>
-        <w:rPr>
-          <w:lang w:val="pt-BR"/>
-        </w:rPr>
-        <w:t xml:space="preserve"> </w:t>
-      </w:r>
-      <w:r>
-        <w:rPr>
-          <w:lang w:val="pt-BR"/>
-        </w:rPr>
-        <w:t>e privacidade</w:t>
+        <w:t xml:space="preserve"> os problemas de segurança e privacidade</w:t>
       </w:r>
       <w:r>
         <w:rPr>
@@ -748,13 +659,7 @@
         <w:rPr>
           <w:lang w:val="pt-BR"/>
         </w:rPr>
-        <w:t xml:space="preserve"> </w:t>
-      </w:r>
-      <w:r>
-        <w:rPr>
-          <w:lang w:val="pt-BR"/>
-        </w:rPr>
-        <w:t>e as soluções</w:t>
+        <w:t xml:space="preserve"> e as soluções</w:t>
       </w:r>
       <w:r>
         <w:rPr>
@@ -766,45 +671,7 @@
         <w:rPr>
           <w:lang w:val="pt-BR"/>
         </w:rPr>
-        <w:t xml:space="preserve"> inconvenientes com o alojamento de</w:t>
-      </w:r>
-      <w:r>
-        <w:rPr>
-          <w:lang w:val="pt-BR"/>
-        </w:rPr>
-        <w:t xml:space="preserve"> </w:t>
-      </w:r>
-      <w:r>
-        <w:rPr>
-          <w:lang w:val="pt-BR"/>
-        </w:rPr>
-        <w:t xml:space="preserve">múltiplos utilizadores na mesma </w:t>
-      </w:r>
-      <w:bookmarkStart w:id="0" w:name="_GoBack"/>
-      <w:bookmarkEnd w:id="0"/>
-      <w:r>
-        <w:rPr>
-          <w:lang w:val="pt-BR"/>
-        </w:rPr>
-        <w:t>máquina física e a partilha</w:t>
-      </w:r>
-      <w:r>
-        <w:rPr>
-          <w:lang w:val="pt-BR"/>
-        </w:rPr>
-        <w:t xml:space="preserve"> </w:t>
-      </w:r>
-      <w:r>
-        <w:rPr>
-          <w:lang w:val="pt-BR"/>
-        </w:rPr>
-        <w:t xml:space="preserve">dos recursos computacionais entre </w:t>
-      </w:r>
-      <w:r>
-        <w:rPr>
-          <w:lang w:val="pt-BR"/>
-        </w:rPr>
-        <w:t xml:space="preserve">eles, vamos abordar soluções </w:t>
+        <w:t xml:space="preserve"> inconvenientes com o alojamento de múltiplos utilizadores na mesma máquina física e a partilha dos recursos computacionais entre eles, vamos abordar soluções </w:t>
       </w:r>
       <w:r>
         <w:rPr>
@@ -832,178 +699,57 @@
       </w:r>
       <w:r>
         <w:rPr>
-          <w:color w:val="5B9BD5" w:themeColor="accent1"/>
-          <w:lang w:val="pt-BR"/>
-        </w:rPr>
-        <w:t>Para melhor compreensão</w:t>
-      </w:r>
-      <w:r>
-        <w:rPr>
-          <w:color w:val="5B9BD5" w:themeColor="accent1"/>
-          <w:lang w:val="pt-BR"/>
-        </w:rPr>
-        <w:t xml:space="preserve"> </w:t>
-      </w:r>
-      <w:r>
-        <w:rPr>
-          <w:color w:val="5B9BD5" w:themeColor="accent1"/>
-          <w:lang w:val="pt-BR"/>
-        </w:rPr>
-        <w:t>do sistema da nuvem na próxima secção vamos definir</w:t>
-      </w:r>
-      <w:r>
-        <w:rPr>
-          <w:color w:val="5B9BD5" w:themeColor="accent1"/>
-          <w:lang w:val="pt-BR"/>
-        </w:rPr>
-        <w:t xml:space="preserve"> </w:t>
-      </w:r>
-      <w:r>
-        <w:rPr>
-          <w:color w:val="5B9BD5" w:themeColor="accent1"/>
-          <w:lang w:val="pt-BR"/>
-        </w:rPr>
-        <w:t>os diferentes modelos, arquiteturas e as motivações que</w:t>
-      </w:r>
-      <w:r>
-        <w:rPr>
-          <w:color w:val="5B9BD5" w:themeColor="accent1"/>
-          <w:lang w:val="pt-BR"/>
-        </w:rPr>
-        <w:t xml:space="preserve"> </w:t>
-      </w:r>
-      <w:r>
-        <w:rPr>
-          <w:color w:val="5B9BD5" w:themeColor="accent1"/>
-          <w:lang w:val="pt-BR"/>
-        </w:rPr>
-        <w:t>levam adoção de um serviço como este. Na secção 3, vamos</w:t>
-      </w:r>
-      <w:r>
-        <w:rPr>
-          <w:color w:val="5B9BD5" w:themeColor="accent1"/>
-          <w:lang w:val="pt-BR"/>
-        </w:rPr>
-        <w:t xml:space="preserve"> </w:t>
-      </w:r>
-      <w:r>
-        <w:rPr>
-          <w:color w:val="5B9BD5" w:themeColor="accent1"/>
-          <w:lang w:val="pt-BR"/>
-        </w:rPr>
-        <w:t>identificar os principais intervenientes na infraestrutura da</w:t>
-      </w:r>
-      <w:r>
-        <w:rPr>
-          <w:color w:val="5B9BD5" w:themeColor="accent1"/>
-          <w:lang w:val="pt-BR"/>
-        </w:rPr>
-        <w:t xml:space="preserve"> </w:t>
-      </w:r>
-      <w:proofErr w:type="spellStart"/>
-      <w:r>
-        <w:rPr>
-          <w:color w:val="5B9BD5" w:themeColor="accent1"/>
-          <w:lang w:val="pt-BR"/>
-        </w:rPr>
-        <w:t>cloud</w:t>
-      </w:r>
-      <w:proofErr w:type="spellEnd"/>
-      <w:r>
-        <w:rPr>
-          <w:color w:val="5B9BD5" w:themeColor="accent1"/>
-          <w:lang w:val="pt-BR"/>
-        </w:rPr>
-        <w:t xml:space="preserve"> para que depois </w:t>
-      </w:r>
-      <w:proofErr w:type="spellStart"/>
-      <w:proofErr w:type="gramStart"/>
-      <w:r>
-        <w:rPr>
-          <w:color w:val="5B9BD5" w:themeColor="accent1"/>
-          <w:lang w:val="pt-BR"/>
-        </w:rPr>
-        <w:t>possa-mos</w:t>
-      </w:r>
-      <w:proofErr w:type="spellEnd"/>
-      <w:proofErr w:type="gramEnd"/>
-      <w:r>
-        <w:rPr>
-          <w:color w:val="5B9BD5" w:themeColor="accent1"/>
-          <w:lang w:val="pt-BR"/>
-        </w:rPr>
-        <w:t xml:space="preserve"> fazer mais facilmente uma</w:t>
-      </w:r>
-      <w:r>
-        <w:rPr>
-          <w:color w:val="5B9BD5" w:themeColor="accent1"/>
-          <w:lang w:val="pt-BR"/>
-        </w:rPr>
-        <w:t xml:space="preserve"> </w:t>
-      </w:r>
-      <w:r>
-        <w:rPr>
-          <w:color w:val="5B9BD5" w:themeColor="accent1"/>
-          <w:lang w:val="pt-BR"/>
-        </w:rPr>
-        <w:t>identificação das superfícies de ataque. Depois de todas</w:t>
-      </w:r>
-      <w:r>
-        <w:rPr>
-          <w:color w:val="5B9BD5" w:themeColor="accent1"/>
-          <w:lang w:val="pt-BR"/>
-        </w:rPr>
-        <w:t xml:space="preserve"> </w:t>
-      </w:r>
-      <w:r>
-        <w:rPr>
-          <w:color w:val="5B9BD5" w:themeColor="accent1"/>
-          <w:lang w:val="pt-BR"/>
-        </w:rPr>
-        <w:t>as definições e conceitos terem sido apresentados vamos</w:t>
-      </w:r>
-      <w:r>
-        <w:rPr>
-          <w:color w:val="5B9BD5" w:themeColor="accent1"/>
-          <w:lang w:val="pt-BR"/>
-        </w:rPr>
-        <w:t xml:space="preserve"> </w:t>
-      </w:r>
-      <w:r>
-        <w:rPr>
-          <w:color w:val="5B9BD5" w:themeColor="accent1"/>
-          <w:lang w:val="pt-BR"/>
-        </w:rPr>
-        <w:t>abordar os problemas e implicações na segurança (Secção</w:t>
-      </w:r>
-    </w:p>
-    <w:p>
-      <w:pPr>
-        <w:rPr>
-          <w:color w:val="5B9BD5" w:themeColor="accent1"/>
-          <w:lang w:val="pt-BR"/>
-        </w:rPr>
-      </w:pPr>
-      <w:r>
-        <w:rPr>
-          <w:color w:val="5B9BD5" w:themeColor="accent1"/>
-          <w:lang w:val="pt-BR"/>
-        </w:rPr>
-        <w:t>6) e as suas respetivas soluções (Secção 7) reforçando com</w:t>
-      </w:r>
-      <w:r>
-        <w:rPr>
-          <w:color w:val="5B9BD5" w:themeColor="accent1"/>
-          <w:lang w:val="pt-BR"/>
-        </w:rPr>
-        <w:t xml:space="preserve"> </w:t>
-      </w:r>
-      <w:r>
-        <w:rPr>
-          <w:color w:val="5B9BD5" w:themeColor="accent1"/>
-          <w:lang w:val="pt-BR"/>
-        </w:rPr>
-        <w:t>exemplos concretos.</w:t>
+          <w:lang w:val="pt-BR"/>
+        </w:rPr>
+        <w:t>Para melhor entender iremos definir os diferentes modelos</w:t>
+      </w:r>
+      <w:r>
+        <w:rPr>
+          <w:lang w:val="pt-BR"/>
+        </w:rPr>
+        <w:t>. Vamos</w:t>
+      </w:r>
+      <w:r>
+        <w:rPr>
+          <w:lang w:val="pt-BR"/>
+        </w:rPr>
+        <w:t xml:space="preserve"> identificar os principais intervenientes na infraestrutura da </w:t>
+      </w:r>
+      <w:r>
+        <w:rPr>
+          <w:lang w:val="pt-BR"/>
+        </w:rPr>
+        <w:t>nuvem,</w:t>
+      </w:r>
+      <w:r>
+        <w:rPr>
+          <w:lang w:val="pt-BR"/>
+        </w:rPr>
+        <w:t xml:space="preserve"> definições e </w:t>
+      </w:r>
+      <w:r>
+        <w:rPr>
+          <w:lang w:val="pt-BR"/>
+        </w:rPr>
+        <w:t>conceitos, problemas</w:t>
+      </w:r>
+      <w:r>
+        <w:rPr>
+          <w:lang w:val="pt-BR"/>
+        </w:rPr>
+        <w:t xml:space="preserve"> e implicações na </w:t>
+      </w:r>
+      <w:r>
+        <w:rPr>
+          <w:lang w:val="pt-BR"/>
+        </w:rPr>
+        <w:t>segurança e</w:t>
+      </w:r>
+      <w:r>
+        <w:rPr>
+          <w:lang w:val="pt-BR"/>
+        </w:rPr>
+        <w:t xml:space="preserve"> as suas respetivas soluções com exemplos.</w:t>
       </w:r>
     </w:p>
     <w:p>

</xml_diff>

<commit_message>
Finishing, Definitions and Architectures
</commit_message>
<xml_diff>
--- a/Alexander Souza - Cloud Security Portuguese.docx
+++ b/Alexander Souza - Cloud Security Portuguese.docx
@@ -604,174 +604,613 @@
           <w:lang w:val="pt-BR"/>
         </w:rPr>
       </w:pPr>
+    </w:p>
+    <w:p>
+      <w:pPr>
+        <w:rPr>
+          <w:lang w:val="pt-BR"/>
+        </w:rPr>
+      </w:pPr>
+      <w:r>
+        <w:rPr>
+          <w:lang w:val="pt-BR"/>
+        </w:rPr>
+        <w:t>Iremos explorar</w:t>
+      </w:r>
+      <w:r>
+        <w:rPr>
+          <w:lang w:val="pt-BR"/>
+        </w:rPr>
+        <w:t xml:space="preserve"> os problemas de segurança e privacidade</w:t>
+      </w:r>
+      <w:r>
+        <w:rPr>
+          <w:lang w:val="pt-BR"/>
+        </w:rPr>
+        <w:t>,</w:t>
+      </w:r>
+      <w:r>
+        <w:rPr>
+          <w:lang w:val="pt-BR"/>
+        </w:rPr>
+        <w:t xml:space="preserve"> identificando </w:t>
+      </w:r>
+      <w:r>
+        <w:rPr>
+          <w:lang w:val="pt-BR"/>
+        </w:rPr>
+        <w:t>a</w:t>
+      </w:r>
+      <w:r>
+        <w:rPr>
+          <w:lang w:val="pt-BR"/>
+        </w:rPr>
+        <w:t xml:space="preserve">s principais </w:t>
+      </w:r>
+      <w:r>
+        <w:rPr>
+          <w:lang w:val="pt-BR"/>
+        </w:rPr>
+        <w:t>situações que podem afetar os serviços na nuvem</w:t>
+      </w:r>
+      <w:r>
+        <w:rPr>
+          <w:lang w:val="pt-BR"/>
+        </w:rPr>
+        <w:t xml:space="preserve"> e as soluções</w:t>
+      </w:r>
+      <w:r>
+        <w:rPr>
+          <w:lang w:val="pt-BR"/>
+        </w:rPr>
+        <w:t>, mostrando</w:t>
+      </w:r>
+      <w:r>
+        <w:rPr>
+          <w:lang w:val="pt-BR"/>
+        </w:rPr>
+        <w:t xml:space="preserve"> inconvenientes com o alojamento de múltiplos utilizadores na mesma máquina física e a partilha dos recursos computacionais entre eles, vamos abordar soluções </w:t>
+      </w:r>
+      <w:r>
+        <w:rPr>
+          <w:lang w:val="pt-BR"/>
+        </w:rPr>
+        <w:t xml:space="preserve">de escolhas </w:t>
+      </w:r>
+      <w:r>
+        <w:rPr>
+          <w:lang w:val="pt-BR"/>
+        </w:rPr>
+        <w:t xml:space="preserve">que um cliente poderá </w:t>
+      </w:r>
+      <w:r>
+        <w:rPr>
+          <w:lang w:val="pt-BR"/>
+        </w:rPr>
+        <w:t xml:space="preserve">optar para </w:t>
+      </w:r>
+      <w:r>
+        <w:rPr>
+          <w:lang w:val="pt-BR"/>
+        </w:rPr>
+        <w:t xml:space="preserve">se proteger. </w:t>
+      </w:r>
+      <w:r>
+        <w:rPr>
+          <w:lang w:val="pt-BR"/>
+        </w:rPr>
+        <w:t>Para melhor entender iremos definir os diferentes modelos</w:t>
+      </w:r>
+      <w:r>
+        <w:rPr>
+          <w:lang w:val="pt-BR"/>
+        </w:rPr>
+        <w:t>. Vamos</w:t>
+      </w:r>
+      <w:r>
+        <w:rPr>
+          <w:lang w:val="pt-BR"/>
+        </w:rPr>
+        <w:t xml:space="preserve"> identificar os principais intervenientes na infraestrutura da </w:t>
+      </w:r>
+      <w:r>
+        <w:rPr>
+          <w:lang w:val="pt-BR"/>
+        </w:rPr>
+        <w:t>nuvem,</w:t>
+      </w:r>
+      <w:r>
+        <w:rPr>
+          <w:lang w:val="pt-BR"/>
+        </w:rPr>
+        <w:t xml:space="preserve"> definições e </w:t>
+      </w:r>
+      <w:r>
+        <w:rPr>
+          <w:lang w:val="pt-BR"/>
+        </w:rPr>
+        <w:t>conceitos, problemas</w:t>
+      </w:r>
+      <w:r>
+        <w:rPr>
+          <w:lang w:val="pt-BR"/>
+        </w:rPr>
+        <w:t xml:space="preserve"> e implicações na </w:t>
+      </w:r>
+      <w:r>
+        <w:rPr>
+          <w:lang w:val="pt-BR"/>
+        </w:rPr>
+        <w:t>segurança e</w:t>
+      </w:r>
+      <w:r>
+        <w:rPr>
+          <w:lang w:val="pt-BR"/>
+        </w:rPr>
+        <w:t xml:space="preserve"> as suas respetivas soluções com exemplos.</w:t>
+      </w:r>
+    </w:p>
+    <w:p>
+      <w:pPr>
+        <w:rPr>
+          <w:lang w:val="pt-BR"/>
+        </w:rPr>
+      </w:pPr>
+    </w:p>
+    <w:p>
+      <w:pPr>
+        <w:rPr>
+          <w:lang w:val="pt-BR"/>
+        </w:rPr>
+      </w:pPr>
+    </w:p>
+    <w:p>
+      <w:pPr>
+        <w:rPr>
+          <w:lang w:val="pt-BR"/>
+        </w:rPr>
+      </w:pPr>
+      <w:r>
+        <w:rPr>
+          <w:lang w:val="pt-BR"/>
+        </w:rPr>
+        <w:t>2 DEFINIÇÃO E ARQUITETURAS</w:t>
+      </w:r>
+    </w:p>
+    <w:p>
+      <w:pPr>
+        <w:rPr>
+          <w:lang w:val="pt-BR"/>
+        </w:rPr>
+      </w:pPr>
+    </w:p>
+    <w:p>
+      <w:pPr>
+        <w:rPr>
+          <w:lang w:val="pt-BR"/>
+        </w:rPr>
+      </w:pPr>
+      <w:r>
+        <w:rPr>
+          <w:lang w:val="pt-BR"/>
+        </w:rPr>
+        <w:t xml:space="preserve">As definições da Nuvem que são mais utilizadas palas as empresas da área, foi criada pela a </w:t>
+      </w:r>
+      <w:r>
+        <w:rPr>
+          <w:lang w:val="pt-BR"/>
+        </w:rPr>
+        <w:t>organização</w:t>
+      </w:r>
+      <w:r>
+        <w:rPr>
+          <w:lang w:val="pt-BR"/>
+        </w:rPr>
+        <w:t xml:space="preserve"> NIST (</w:t>
+      </w:r>
+      <w:proofErr w:type="spellStart"/>
+      <w:r>
+        <w:rPr>
+          <w:lang w:val="pt-BR"/>
+        </w:rPr>
+        <w:t>National</w:t>
+      </w:r>
+      <w:proofErr w:type="spellEnd"/>
+      <w:r>
+        <w:rPr>
+          <w:lang w:val="pt-BR"/>
+        </w:rPr>
+        <w:t xml:space="preserve"> </w:t>
+      </w:r>
+      <w:proofErr w:type="spellStart"/>
+      <w:r>
+        <w:rPr>
+          <w:lang w:val="pt-BR"/>
+        </w:rPr>
+        <w:t>Institute</w:t>
+      </w:r>
+      <w:proofErr w:type="spellEnd"/>
+      <w:r>
+        <w:rPr>
+          <w:lang w:val="pt-BR"/>
+        </w:rPr>
+        <w:t xml:space="preserve"> </w:t>
+      </w:r>
+      <w:proofErr w:type="spellStart"/>
+      <w:r>
+        <w:rPr>
+          <w:lang w:val="pt-BR"/>
+        </w:rPr>
+        <w:t>of</w:t>
+      </w:r>
+      <w:proofErr w:type="spellEnd"/>
+      <w:r>
+        <w:rPr>
+          <w:lang w:val="pt-BR"/>
+        </w:rPr>
+        <w:t xml:space="preserve"> </w:t>
+      </w:r>
+      <w:proofErr w:type="spellStart"/>
+      <w:r>
+        <w:rPr>
+          <w:lang w:val="pt-BR"/>
+        </w:rPr>
+        <w:t>Standarts</w:t>
+      </w:r>
+      <w:proofErr w:type="spellEnd"/>
+      <w:r>
+        <w:rPr>
+          <w:lang w:val="pt-BR"/>
+        </w:rPr>
+        <w:t xml:space="preserve"> </w:t>
+      </w:r>
+      <w:proofErr w:type="spellStart"/>
+      <w:r>
+        <w:rPr>
+          <w:lang w:val="pt-BR"/>
+        </w:rPr>
+        <w:t>and</w:t>
+      </w:r>
+      <w:proofErr w:type="spellEnd"/>
+      <w:r>
+        <w:rPr>
+          <w:lang w:val="pt-BR"/>
+        </w:rPr>
+        <w:t xml:space="preserve"> Technology) [1] em 2011. </w:t>
+      </w:r>
+      <w:r>
+        <w:rPr>
+          <w:lang w:val="pt-BR"/>
+        </w:rPr>
+        <w:t>De acordo com esta organização nuvem tem de ter algumas características como:</w:t>
+      </w:r>
+      <w:r>
+        <w:rPr>
+          <w:lang w:val="pt-BR"/>
+        </w:rPr>
+        <w:t xml:space="preserve"> serviço </w:t>
+      </w:r>
+      <w:r>
+        <w:rPr>
+          <w:lang w:val="pt-BR"/>
+        </w:rPr>
+        <w:t>auto consumível</w:t>
+      </w:r>
+      <w:r>
+        <w:rPr>
+          <w:lang w:val="pt-BR"/>
+        </w:rPr>
+        <w:t xml:space="preserve">, acessível pela rede, centralização de recursos, rápida elasticidade e um serviço medido. </w:t>
+      </w:r>
+      <w:r>
+        <w:rPr>
+          <w:lang w:val="pt-BR"/>
+        </w:rPr>
+        <w:t xml:space="preserve">A </w:t>
+      </w:r>
+      <w:r>
+        <w:rPr>
+          <w:lang w:val="pt-BR"/>
+        </w:rPr>
+        <w:t>agencia</w:t>
+      </w:r>
+      <w:r>
+        <w:rPr>
+          <w:lang w:val="pt-BR"/>
+        </w:rPr>
+        <w:t xml:space="preserve"> ainda definiu mais três modelos de infraestruturas na nuvem:</w:t>
+      </w:r>
+    </w:p>
+    <w:p>
+      <w:pPr>
+        <w:rPr>
+          <w:lang w:val="pt-BR"/>
+        </w:rPr>
+      </w:pPr>
+    </w:p>
+    <w:p>
+      <w:pPr>
+        <w:rPr>
+          <w:lang w:val="pt-BR"/>
+        </w:rPr>
+      </w:pPr>
+      <w:r>
+        <w:rPr>
+          <w:lang w:val="pt-BR"/>
+        </w:rPr>
+        <w:t>Afim de proteger alguns dados sensíveis, para que os utilizados não possam aceder a determinados recursos, foram introduzidos quatro tipos de implementação.</w:t>
+      </w:r>
+    </w:p>
+    <w:p>
+      <w:pPr>
+        <w:rPr>
+          <w:lang w:val="pt-BR"/>
+        </w:rPr>
+      </w:pPr>
+    </w:p>
+    <w:p>
+      <w:pPr>
+        <w:rPr>
+          <w:lang w:val="pt-BR"/>
+        </w:rPr>
+      </w:pPr>
+      <w:r>
+        <w:rPr>
+          <w:lang w:val="pt-BR"/>
+        </w:rPr>
+        <w:t xml:space="preserve">Private </w:t>
+      </w:r>
+      <w:proofErr w:type="spellStart"/>
+      <w:r>
+        <w:rPr>
+          <w:lang w:val="pt-BR"/>
+        </w:rPr>
+        <w:t>Cloud</w:t>
+      </w:r>
+      <w:proofErr w:type="spellEnd"/>
+      <w:r>
+        <w:rPr>
+          <w:lang w:val="pt-BR"/>
+        </w:rPr>
+        <w:t>: É feito apenas para um utilizador (uma empresa ou organização por exemplo). A infraestrutura física utilizada pertence à organização ou a um provedor que a gere, existindo um controlo total por parte da organização, em relação às aplicações que são implementadas e executadas na nuvem. Este tipo de nuvem oferece uma maior segurança e transparência, mas requer um investimento mais avultado.</w:t>
+      </w:r>
+    </w:p>
+    <w:p>
+      <w:pPr>
+        <w:rPr>
+          <w:lang w:val="pt-BR"/>
+        </w:rPr>
+      </w:pPr>
+    </w:p>
+    <w:p>
+      <w:pPr>
+        <w:rPr>
+          <w:lang w:val="pt-BR"/>
+        </w:rPr>
+      </w:pPr>
+      <w:proofErr w:type="spellStart"/>
+      <w:r>
+        <w:rPr>
+          <w:lang w:val="pt-BR"/>
+        </w:rPr>
+        <w:t>Public</w:t>
+      </w:r>
+      <w:proofErr w:type="spellEnd"/>
+      <w:r>
+        <w:rPr>
+          <w:lang w:val="pt-BR"/>
+        </w:rPr>
+        <w:t xml:space="preserve"> </w:t>
+      </w:r>
+      <w:proofErr w:type="spellStart"/>
+      <w:r>
+        <w:rPr>
+          <w:lang w:val="pt-BR"/>
+        </w:rPr>
+        <w:t>Cloud</w:t>
+      </w:r>
+      <w:proofErr w:type="spellEnd"/>
+      <w:r>
+        <w:rPr>
+          <w:lang w:val="pt-BR"/>
+        </w:rPr>
+        <w:t>: A infraestrutura, neste tipo de nuvem, pertence ao provedor e os serviços estão disponíveis através de uma rede pública a múltiplos utilizadores.</w:t>
+      </w:r>
+    </w:p>
+    <w:p>
+      <w:pPr>
+        <w:rPr>
+          <w:lang w:val="pt-BR"/>
+        </w:rPr>
+      </w:pPr>
+      <w:r>
+        <w:rPr>
+          <w:lang w:val="pt-BR"/>
+        </w:rPr>
+        <w:t>Tem um baixo custo e é muito escalável.</w:t>
+      </w:r>
+    </w:p>
+    <w:p>
+      <w:pPr>
+        <w:rPr>
+          <w:lang w:val="pt-BR"/>
+        </w:rPr>
+      </w:pPr>
+    </w:p>
+    <w:p>
+      <w:pPr>
+        <w:rPr>
+          <w:lang w:val="pt-BR"/>
+        </w:rPr>
+      </w:pPr>
+      <w:proofErr w:type="spellStart"/>
+      <w:r>
+        <w:rPr>
+          <w:lang w:val="pt-BR"/>
+        </w:rPr>
+        <w:t>Community</w:t>
+      </w:r>
+      <w:proofErr w:type="spellEnd"/>
+      <w:r>
+        <w:rPr>
+          <w:lang w:val="pt-BR"/>
+        </w:rPr>
+        <w:t xml:space="preserve"> </w:t>
+      </w:r>
+      <w:proofErr w:type="spellStart"/>
+      <w:r>
+        <w:rPr>
+          <w:lang w:val="pt-BR"/>
+        </w:rPr>
+        <w:t>Cloud</w:t>
+      </w:r>
+      <w:proofErr w:type="spellEnd"/>
+      <w:r>
+        <w:rPr>
+          <w:lang w:val="pt-BR"/>
+        </w:rPr>
+        <w:t>: A infraestrutura da nuvem pertence e é partilhada por diversas organizações sendo destinada a uma comunidade especifica que partilham as mesmas preocupações, características ou interesses.</w:t>
+      </w:r>
+    </w:p>
+    <w:p>
+      <w:pPr>
+        <w:rPr>
+          <w:lang w:val="pt-BR"/>
+        </w:rPr>
+      </w:pPr>
+    </w:p>
+    <w:p>
+      <w:pPr>
+        <w:rPr>
+          <w:lang w:val="pt-BR"/>
+        </w:rPr>
+      </w:pPr>
+      <w:proofErr w:type="spellStart"/>
+      <w:r>
+        <w:rPr>
+          <w:lang w:val="pt-BR"/>
+        </w:rPr>
+        <w:t>Hybrid</w:t>
+      </w:r>
+      <w:proofErr w:type="spellEnd"/>
+      <w:r>
+        <w:rPr>
+          <w:lang w:val="pt-BR"/>
+        </w:rPr>
+        <w:t xml:space="preserve"> </w:t>
+      </w:r>
+      <w:proofErr w:type="spellStart"/>
+      <w:r>
+        <w:rPr>
+          <w:lang w:val="pt-BR"/>
+        </w:rPr>
+        <w:t>Cloud</w:t>
+      </w:r>
+      <w:proofErr w:type="spellEnd"/>
+      <w:r>
+        <w:rPr>
+          <w:lang w:val="pt-BR"/>
+        </w:rPr>
+        <w:t>: É a composição dos modelos públicos e privados. Neste tipo de nuvem é permitido que</w:t>
+      </w:r>
+    </w:p>
+    <w:p>
+      <w:pPr>
+        <w:rPr>
+          <w:lang w:val="pt-BR"/>
+        </w:rPr>
+      </w:pPr>
+      <w:r>
+        <w:rPr>
+          <w:lang w:val="pt-BR"/>
+        </w:rPr>
+        <w:t>uma nuvem privada veja os seus recursos aumentados usando para isso os recursos de uma nuvem pública.</w:t>
+      </w:r>
+    </w:p>
+    <w:p>
+      <w:pPr>
+        <w:rPr>
+          <w:lang w:val="pt-BR"/>
+        </w:rPr>
+      </w:pPr>
+    </w:p>
+    <w:p>
+      <w:pPr>
+        <w:rPr>
+          <w:lang w:val="pt-BR"/>
+        </w:rPr>
+      </w:pPr>
+    </w:p>
+    <w:p>
+      <w:pPr>
+        <w:rPr>
+          <w:lang w:val="pt-BR"/>
+        </w:rPr>
+      </w:pPr>
       <w:bookmarkStart w:id="0" w:name="_GoBack"/>
+      <w:r>
+        <w:rPr>
+          <w:lang w:val="pt-BR"/>
+        </w:rPr>
+        <w:t xml:space="preserve">Considerando </w:t>
+      </w:r>
+      <w:proofErr w:type="gramStart"/>
+      <w:r>
+        <w:rPr>
+          <w:lang w:val="pt-BR"/>
+        </w:rPr>
+        <w:t xml:space="preserve">a </w:t>
+      </w:r>
+      <w:r>
+        <w:rPr>
+          <w:lang w:val="pt-BR"/>
+        </w:rPr>
+        <w:t xml:space="preserve"> administração</w:t>
+      </w:r>
+      <w:proofErr w:type="gramEnd"/>
+      <w:r>
+        <w:rPr>
+          <w:lang w:val="pt-BR"/>
+        </w:rPr>
+        <w:t xml:space="preserve"> </w:t>
+      </w:r>
+      <w:r>
+        <w:rPr>
+          <w:lang w:val="pt-BR"/>
+        </w:rPr>
+        <w:t xml:space="preserve">da nuvem não ser </w:t>
+      </w:r>
+      <w:r>
+        <w:rPr>
+          <w:lang w:val="pt-BR"/>
+        </w:rPr>
+        <w:t xml:space="preserve">física os dados dos utilizadores </w:t>
+      </w:r>
+      <w:r>
+        <w:rPr>
+          <w:lang w:val="pt-BR"/>
+        </w:rPr>
+        <w:t xml:space="preserve">estarão </w:t>
+      </w:r>
+      <w:r>
+        <w:rPr>
+          <w:lang w:val="pt-BR"/>
+        </w:rPr>
+        <w:t xml:space="preserve"> totalmente do lado do provedor </w:t>
+      </w:r>
+      <w:r>
+        <w:rPr>
+          <w:lang w:val="pt-BR"/>
+        </w:rPr>
+        <w:t>levando</w:t>
+      </w:r>
+      <w:r>
+        <w:rPr>
+          <w:lang w:val="pt-BR"/>
+        </w:rPr>
+        <w:t xml:space="preserve"> a problemas de segurança:</w:t>
+      </w:r>
       <w:bookmarkEnd w:id="0"/>
-    </w:p>
-    <w:p>
-      <w:pPr>
-        <w:rPr>
-          <w:lang w:val="pt-BR"/>
-        </w:rPr>
-      </w:pPr>
-      <w:r>
-        <w:rPr>
-          <w:lang w:val="pt-BR"/>
-        </w:rPr>
-        <w:t>Iremos explorar</w:t>
-      </w:r>
-      <w:r>
-        <w:rPr>
-          <w:lang w:val="pt-BR"/>
-        </w:rPr>
-        <w:t xml:space="preserve"> os problemas de segurança e privacidade</w:t>
-      </w:r>
-      <w:r>
-        <w:rPr>
-          <w:lang w:val="pt-BR"/>
-        </w:rPr>
-        <w:t>,</w:t>
-      </w:r>
-      <w:r>
-        <w:rPr>
-          <w:lang w:val="pt-BR"/>
-        </w:rPr>
-        <w:t xml:space="preserve"> identificando </w:t>
-      </w:r>
-      <w:r>
-        <w:rPr>
-          <w:lang w:val="pt-BR"/>
-        </w:rPr>
-        <w:t>a</w:t>
-      </w:r>
-      <w:r>
-        <w:rPr>
-          <w:lang w:val="pt-BR"/>
-        </w:rPr>
-        <w:t xml:space="preserve">s principais </w:t>
-      </w:r>
-      <w:r>
-        <w:rPr>
-          <w:lang w:val="pt-BR"/>
-        </w:rPr>
-        <w:t>situações que podem afetar os serviços na nuvem</w:t>
-      </w:r>
-      <w:r>
-        <w:rPr>
-          <w:lang w:val="pt-BR"/>
-        </w:rPr>
-        <w:t xml:space="preserve"> e as soluções</w:t>
-      </w:r>
-      <w:r>
-        <w:rPr>
-          <w:lang w:val="pt-BR"/>
-        </w:rPr>
-        <w:t>, mostrando</w:t>
-      </w:r>
-      <w:r>
-        <w:rPr>
-          <w:lang w:val="pt-BR"/>
-        </w:rPr>
-        <w:t xml:space="preserve"> inconvenientes com o alojamento de múltiplos utilizadores na mesma máquina física e a partilha dos recursos computacionais entre eles, vamos abordar soluções </w:t>
-      </w:r>
-      <w:r>
-        <w:rPr>
-          <w:lang w:val="pt-BR"/>
-        </w:rPr>
-        <w:t xml:space="preserve">de escolhas </w:t>
-      </w:r>
-      <w:r>
-        <w:rPr>
-          <w:lang w:val="pt-BR"/>
-        </w:rPr>
-        <w:t xml:space="preserve">que um cliente poderá </w:t>
-      </w:r>
-      <w:r>
-        <w:rPr>
-          <w:lang w:val="pt-BR"/>
-        </w:rPr>
-        <w:t xml:space="preserve">optar para </w:t>
-      </w:r>
-      <w:r>
-        <w:rPr>
-          <w:lang w:val="pt-BR"/>
-        </w:rPr>
-        <w:t xml:space="preserve">se proteger. </w:t>
-      </w:r>
-      <w:r>
-        <w:rPr>
-          <w:lang w:val="pt-BR"/>
-        </w:rPr>
-        <w:t>Para melhor entender iremos definir os diferentes modelos</w:t>
-      </w:r>
-      <w:r>
-        <w:rPr>
-          <w:lang w:val="pt-BR"/>
-        </w:rPr>
-        <w:t>. Vamos</w:t>
-      </w:r>
-      <w:r>
-        <w:rPr>
-          <w:lang w:val="pt-BR"/>
-        </w:rPr>
-        <w:t xml:space="preserve"> identificar os principais intervenientes na infraestrutura da </w:t>
-      </w:r>
-      <w:r>
-        <w:rPr>
-          <w:lang w:val="pt-BR"/>
-        </w:rPr>
-        <w:t>nuvem,</w:t>
-      </w:r>
-      <w:r>
-        <w:rPr>
-          <w:lang w:val="pt-BR"/>
-        </w:rPr>
-        <w:t xml:space="preserve"> definições e </w:t>
-      </w:r>
-      <w:r>
-        <w:rPr>
-          <w:lang w:val="pt-BR"/>
-        </w:rPr>
-        <w:t>conceitos, problemas</w:t>
-      </w:r>
-      <w:r>
-        <w:rPr>
-          <w:lang w:val="pt-BR"/>
-        </w:rPr>
-        <w:t xml:space="preserve"> e implicações na </w:t>
-      </w:r>
-      <w:r>
-        <w:rPr>
-          <w:lang w:val="pt-BR"/>
-        </w:rPr>
-        <w:t>segurança e</w:t>
-      </w:r>
-      <w:r>
-        <w:rPr>
-          <w:lang w:val="pt-BR"/>
-        </w:rPr>
-        <w:t xml:space="preserve"> as suas respetivas soluções com exemplos.</w:t>
-      </w:r>
-    </w:p>
-    <w:p>
-      <w:pPr>
-        <w:rPr>
-          <w:lang w:val="pt-BR"/>
-        </w:rPr>
-      </w:pPr>
-    </w:p>
-    <w:p>
-      <w:pPr>
-        <w:rPr>
-          <w:lang w:val="pt-BR"/>
-        </w:rPr>
-      </w:pPr>
-    </w:p>
-    <w:p>
-      <w:pPr>
-        <w:rPr>
-          <w:lang w:val="pt-BR"/>
-        </w:rPr>
-      </w:pPr>
     </w:p>
     <w:sectPr>
       <w:pgSz w:w="11900" w:h="16840"/>
@@ -1462,4 +1901,16 @@
     </a:ext>
   </a:extLst>
 </a:theme>
+</file>
+
+<file path=customXml/item1.xml><?xml version="1.0" encoding="utf-8"?>
+<b:Sources xmlns:b="http://schemas.openxmlformats.org/officeDocument/2006/bibliography" xmlns="http://schemas.openxmlformats.org/officeDocument/2006/bibliography" SelectedStyle="\IEEE2006OfficeOnline.xsl" StyleName="IEEE" Version="2006"/>
+</file>
+
+<file path=customXml/itemProps1.xml><?xml version="1.0" encoding="utf-8"?>
+<ds:datastoreItem xmlns:ds="http://schemas.openxmlformats.org/officeDocument/2006/customXml" ds:itemID="{9A7D3461-1E76-4A78-9C20-C30AA20EF967}">
+  <ds:schemaRefs>
+    <ds:schemaRef ds:uri="http://schemas.openxmlformats.org/officeDocument/2006/bibliography"/>
+  </ds:schemaRefs>
+</ds:datastoreItem>
 </file>
</xml_diff>